<commit_message>
Update Lemon.io experience details
</commit_message>
<xml_diff>
--- a/resume.docx
+++ b/resume.docx
@@ -164,18 +164,18 @@
           <w:sz w:val="24"/>
           <w:sz-cs w:val="24"/>
         </w:rPr>
-        <w:t xml:space="preserve">Maple Labs — Full-Stack Developer | Seoul, Korea (Hybrid) | Apr 2023 – Present</w:t>
-      </w:r>
-    </w:p>
-    <w:p>
-      <w:pPr/>
-      <w:r>
-        <w:rPr>
-          <w:rFonts w:ascii="Helvetica Light" w:hAnsi="Helvetica Light" w:cs="Helvetica Light"/>
-          <w:sz w:val="24"/>
-          <w:sz-cs w:val="24"/>
-        </w:rPr>
-        <w:t xml:space="preserve">- Lead development of onboarding workflows, subscription management, and analytics dashboards for the Maple SaaS suite with Next.js, TypeScript, Tailwind CSS, and GraphQL-backed Node.js services.</w:t>
+        <w:t xml:space="preserve">Lemon.io — Full-Stack Developer | Seoul, Korea (Hybrid) | Jan 2024 – Dec 2024</w:t>
+      </w:r>
+    </w:p>
+    <w:p>
+      <w:pPr/>
+      <w:r>
+        <w:rPr>
+          <w:rFonts w:ascii="Helvetica Light" w:hAnsi="Helvetica Light" w:cs="Helvetica Light"/>
+          <w:sz w:val="24"/>
+          <w:sz-cs w:val="24"/>
+        </w:rPr>
+        <w:t xml:space="preserve">- Shipped onboarding flows, subscription management, and analytics dashboards for the Lemon.io marketplace using Next.js, TypeScript, Tailwind CSS, and GraphQL-backed Node.js services.</w:t>
       </w:r>
     </w:p>
     <w:p>
@@ -208,7 +208,7 @@
           <w:sz w:val="24"/>
           <w:sz-cs w:val="24"/>
         </w:rPr>
-        <w:t xml:space="preserve">- Partner with product and CX on instrumentation, ensuring every feature ships with metrics, feature flags, and rollback plans.</w:t>
+        <w:t xml:space="preserve">- Partnered with product and CX on instrumentation, ensuring every feature shipped with metrics, feature flags, and rollback plans.</w:t>
       </w:r>
     </w:p>
     <w:p>

</xml_diff>